<commit_message>
updates abstract and methods changes with casey edits
</commit_message>
<xml_diff>
--- a/data-raw/metadata/abstract.docx
+++ b/data-raw/metadata/abstract.docx
@@ -3,8 +3,159 @@
 <w:document xmlns:wpc="http://schemas.microsoft.com/office/word/2010/wordprocessingCanvas" xmlns:cx="http://schemas.microsoft.com/office/drawing/2014/chartex" xmlns:cx1="http://schemas.microsoft.com/office/drawing/2015/9/8/chartex" xmlns:cx2="http://schemas.microsoft.com/office/drawing/2015/10/21/chartex" xmlns:cx3="http://schemas.microsoft.com/office/drawing/2016/5/9/chartex" xmlns:cx4="http://schemas.microsoft.com/office/drawing/2016/5/10/chartex" xmlns:cx5="http://schemas.microsoft.com/office/drawing/2016/5/11/chartex" xmlns:cx6="http://schemas.microsoft.com/office/drawing/2016/5/12/chartex" xmlns:cx7="http://schemas.microsoft.com/office/drawing/2016/5/13/chartex" xmlns:cx8="http://schemas.microsoft.com/office/drawing/2016/5/14/chartex" xmlns:mc="http://schemas.openxmlformats.org/markup-compatibility/2006" xmlns:aink="http://schemas.microsoft.com/office/drawing/2016/ink" xmlns:am3d="http://schemas.microsoft.com/office/drawing/2017/model3d" xmlns:o="urn:schemas-microsoft-com:office:office" xmlns:oel="http://schemas.microsoft.com/office/2019/extlst" xmlns:r="http://schemas.openxmlformats.org/officeDocument/2006/relationships" xmlns:m="http://schemas.openxmlformats.org/officeDocument/2006/math" xmlns:v="urn:schemas-microsoft-com:vml" xmlns:wp14="http://schemas.microsoft.com/office/word/2010/wordprocessingDrawing" xmlns:wp="http://schemas.openxmlformats.org/drawingml/2006/wordprocessingDrawing" xmlns:w10="urn:schemas-microsoft-com:office:word" xmlns:w="http://schemas.openxmlformats.org/wordprocessingml/2006/main" xmlns:w14="http://schemas.microsoft.com/office/word/2010/wordml" xmlns:w15="http://schemas.microsoft.com/office/word/2012/wordml" xmlns:w16cex="http://schemas.microsoft.com/office/word/2018/wordml/cex" xmlns:w16cid="http://schemas.microsoft.com/office/word/2016/wordml/cid" xmlns:w16="http://schemas.microsoft.com/office/word/2018/wordml" xmlns:w16sdtdh="http://schemas.microsoft.com/office/word/2020/wordml/sdtdatahash" xmlns:w16se="http://schemas.microsoft.com/office/word/2015/wordml/symex" xmlns:wpg="http://schemas.microsoft.com/office/word/2010/wordprocessingGroup" xmlns:wpi="http://schemas.microsoft.com/office/word/2010/wordprocessingInk" xmlns:wne="http://schemas.microsoft.com/office/word/2006/wordml" xmlns:wps="http://schemas.microsoft.com/office/word/2010/wordprocessingShape" mc:Ignorable="w14 w15 w16se w16cid w16 w16cex w16sdtdh wp14">
   <w:body>
     <w:p>
-      <w:r>
-        <w:t>TO BE COMPLETED</w:t>
+      <w:pPr>
+        <w:spacing w:line="240" w:lineRule="auto"/>
+      </w:pPr>
+      <w:r>
+        <w:rPr>
+          <w:rFonts w:ascii="Calibri" w:hAnsi="Calibri" w:cs="Calibri"/>
+          <w:color w:val="000000"/>
+          <w:shd w:val="clear" w:color="auto" w:fill="FFFFFF"/>
+        </w:rPr>
+        <w:t xml:space="preserve">California Department of Water Resources (DWR) currently operates multiple eight-foot rotary screw traps (RSTs) at </w:t>
+      </w:r>
+      <w:proofErr w:type="spellStart"/>
+      <w:r>
+        <w:rPr>
+          <w:rFonts w:ascii="Calibri" w:hAnsi="Calibri" w:cs="Calibri"/>
+          <w:color w:val="000000"/>
+          <w:shd w:val="clear" w:color="auto" w:fill="FFFFFF"/>
+        </w:rPr>
+        <w:t>Hallwood</w:t>
+      </w:r>
+      <w:proofErr w:type="spellEnd"/>
+      <w:r>
+        <w:rPr>
+          <w:rFonts w:ascii="Calibri" w:hAnsi="Calibri" w:cs="Calibri"/>
+          <w:color w:val="000000"/>
+          <w:shd w:val="clear" w:color="auto" w:fill="FFFFFF"/>
+        </w:rPr>
+        <w:t xml:space="preserve"> Boulevard RM 7.5. </w:t>
+      </w:r>
+      <w:r>
+        <w:t xml:space="preserve">RST operations were conducted by CDFW and then under the direction of the Yuba River Management Team from 1999 to 2009 at the </w:t>
+      </w:r>
+      <w:proofErr w:type="spellStart"/>
+      <w:r>
+        <w:t>Hallwood</w:t>
+      </w:r>
+      <w:proofErr w:type="spellEnd"/>
+      <w:r>
+        <w:t xml:space="preserve"> Boulevard site; and resumed in 2022 by DWR. The </w:t>
+      </w:r>
+      <w:proofErr w:type="spellStart"/>
+      <w:r>
+        <w:t>Hallwood</w:t>
+      </w:r>
+      <w:proofErr w:type="spellEnd"/>
+      <w:r>
+        <w:t xml:space="preserve"> site will essentially sample all areas of the lower Yuba River upstream of </w:t>
+      </w:r>
+      <w:proofErr w:type="spellStart"/>
+      <w:r>
+        <w:t>Hallwood</w:t>
+      </w:r>
+      <w:proofErr w:type="spellEnd"/>
+      <w:r>
+        <w:t xml:space="preserve"> Boulevard. Additionally, the </w:t>
+      </w:r>
+      <w:proofErr w:type="spellStart"/>
+      <w:r>
+        <w:t>Hallwood</w:t>
+      </w:r>
+      <w:proofErr w:type="spellEnd"/>
+      <w:r>
+        <w:t xml:space="preserve"> site is located downstream of the bulk of adult Chinook salmon spawning areas and downstream of all known spring-run Chinook salmon spawning. </w:t>
+      </w:r>
+      <w:r>
+        <w:rPr>
+          <w:rFonts w:ascii="Calibri" w:eastAsia="Calibri" w:hAnsi="Calibri" w:cs="Times New Roman"/>
+        </w:rPr>
+        <w:t xml:space="preserve">Data from </w:t>
+      </w:r>
+      <w:r>
+        <w:rPr>
+          <w:rFonts w:ascii="Calibri" w:eastAsia="Calibri" w:hAnsi="Calibri" w:cs="Times New Roman"/>
+        </w:rPr>
+        <w:t>th</w:t>
+      </w:r>
+      <w:r>
+        <w:rPr>
+          <w:rFonts w:ascii="Calibri" w:eastAsia="Calibri" w:hAnsi="Calibri" w:cs="Times New Roman"/>
+        </w:rPr>
+        <w:t xml:space="preserve">e </w:t>
+      </w:r>
+      <w:r>
+        <w:rPr>
+          <w:rFonts w:ascii="Calibri" w:eastAsia="Calibri" w:hAnsi="Calibri" w:cs="Times New Roman"/>
+        </w:rPr>
+        <w:t>DWR</w:t>
+      </w:r>
+      <w:r>
+        <w:rPr>
+          <w:rFonts w:ascii="Calibri" w:eastAsia="Calibri" w:hAnsi="Calibri" w:cs="Times New Roman"/>
+        </w:rPr>
+        <w:t xml:space="preserve"> monitoring </w:t>
+      </w:r>
+      <w:r>
+        <w:rPr>
+          <w:rFonts w:ascii="Calibri" w:eastAsia="Calibri" w:hAnsi="Calibri" w:cs="Times New Roman"/>
+        </w:rPr>
+        <w:t xml:space="preserve">effort </w:t>
+      </w:r>
+      <w:r>
+        <w:rPr>
+          <w:rFonts w:ascii="Calibri" w:eastAsia="Calibri" w:hAnsi="Calibri" w:cs="Times New Roman"/>
+        </w:rPr>
+        <w:t>will</w:t>
+      </w:r>
+      <w:r>
+        <w:rPr>
+          <w:rFonts w:ascii="Calibri" w:eastAsia="Calibri" w:hAnsi="Calibri" w:cs="Times New Roman"/>
+        </w:rPr>
+        <w:t xml:space="preserve"> </w:t>
+      </w:r>
+      <w:r>
+        <w:rPr>
+          <w:rFonts w:ascii="Calibri" w:eastAsia="Calibri" w:hAnsi="Calibri" w:cs="Times New Roman"/>
+        </w:rPr>
+        <w:t xml:space="preserve">be used to inform the development of a juvenile production estimate (JPE) for spring-run Chinook salmon in the </w:t>
+      </w:r>
+      <w:r>
+        <w:rPr>
+          <w:rFonts w:ascii="Calibri" w:eastAsia="Calibri" w:hAnsi="Calibri" w:cs="Times New Roman"/>
+        </w:rPr>
+        <w:t>Sacramento River Watershed as required by Incidental Take Permit No. 2081-2019-006-00 issued by C</w:t>
+      </w:r>
+      <w:r>
+        <w:rPr>
+          <w:rFonts w:ascii="Calibri" w:eastAsia="Calibri" w:hAnsi="Calibri" w:cs="Times New Roman"/>
+        </w:rPr>
+        <w:t>A Department of Fish and Wildlife (CDFW)</w:t>
+      </w:r>
+      <w:r>
+        <w:rPr>
+          <w:rFonts w:ascii="Calibri" w:eastAsia="Calibri" w:hAnsi="Calibri" w:cs="Times New Roman"/>
+        </w:rPr>
+        <w:t xml:space="preserve"> to </w:t>
+      </w:r>
+      <w:r>
+        <w:rPr>
+          <w:rFonts w:ascii="Calibri" w:eastAsia="Calibri" w:hAnsi="Calibri" w:cs="Times New Roman"/>
+        </w:rPr>
+        <w:t>DWR</w:t>
+      </w:r>
+      <w:r>
+        <w:rPr>
+          <w:rFonts w:ascii="Calibri" w:eastAsia="Calibri" w:hAnsi="Calibri" w:cs="Times New Roman"/>
+        </w:rPr>
+        <w:t xml:space="preserve"> for the long-term operation of the State Water Project.</w:t>
+      </w:r>
+      <w:r>
+        <w:rPr>
+          <w:rFonts w:ascii="Calibri" w:eastAsia="Calibri" w:hAnsi="Calibri" w:cs="Times New Roman"/>
+        </w:rPr>
+        <w:t xml:space="preserve"> </w:t>
       </w:r>
     </w:p>
     <w:sectPr>
@@ -413,6 +564,16 @@
   <w:style w:type="paragraph" w:default="1" w:styleId="Normal">
     <w:name w:val="Normal"/>
     <w:qFormat/>
+    <w:rsid w:val="00D0436B"/>
+    <w:pPr>
+      <w:spacing w:after="200" w:line="276" w:lineRule="auto"/>
+    </w:pPr>
+    <w:rPr>
+      <w:kern w:val="0"/>
+      <w:sz w:val="22"/>
+      <w:szCs w:val="22"/>
+      <w14:ligatures w14:val="none"/>
+    </w:rPr>
   </w:style>
   <w:style w:type="character" w:default="1" w:styleId="DefaultParagraphFont">
     <w:name w:val="Default Paragraph Font"/>
@@ -440,6 +601,19 @@
     <w:uiPriority w:val="99"/>
     <w:semiHidden/>
     <w:unhideWhenUsed/>
+  </w:style>
+  <w:style w:type="paragraph" w:styleId="Revision">
+    <w:name w:val="Revision"/>
+    <w:hidden/>
+    <w:uiPriority w:val="99"/>
+    <w:semiHidden/>
+    <w:rsid w:val="008819CF"/>
+    <w:rPr>
+      <w:kern w:val="0"/>
+      <w:sz w:val="22"/>
+      <w:szCs w:val="22"/>
+      <w14:ligatures w14:val="none"/>
+    </w:rPr>
   </w:style>
 </w:styles>
 </file>

</xml_diff>

<commit_message>
merges main and updates historic data
</commit_message>
<xml_diff>
--- a/data-raw/metadata/abstract.docx
+++ b/data-raw/metadata/abstract.docx
@@ -3,8 +3,135 @@
 <w:document xmlns:wpc="http://schemas.microsoft.com/office/word/2010/wordprocessingCanvas" xmlns:cx="http://schemas.microsoft.com/office/drawing/2014/chartex" xmlns:cx1="http://schemas.microsoft.com/office/drawing/2015/9/8/chartex" xmlns:cx2="http://schemas.microsoft.com/office/drawing/2015/10/21/chartex" xmlns:cx3="http://schemas.microsoft.com/office/drawing/2016/5/9/chartex" xmlns:cx4="http://schemas.microsoft.com/office/drawing/2016/5/10/chartex" xmlns:cx5="http://schemas.microsoft.com/office/drawing/2016/5/11/chartex" xmlns:cx6="http://schemas.microsoft.com/office/drawing/2016/5/12/chartex" xmlns:cx7="http://schemas.microsoft.com/office/drawing/2016/5/13/chartex" xmlns:cx8="http://schemas.microsoft.com/office/drawing/2016/5/14/chartex" xmlns:mc="http://schemas.openxmlformats.org/markup-compatibility/2006" xmlns:aink="http://schemas.microsoft.com/office/drawing/2016/ink" xmlns:am3d="http://schemas.microsoft.com/office/drawing/2017/model3d" xmlns:o="urn:schemas-microsoft-com:office:office" xmlns:oel="http://schemas.microsoft.com/office/2019/extlst" xmlns:r="http://schemas.openxmlformats.org/officeDocument/2006/relationships" xmlns:m="http://schemas.openxmlformats.org/officeDocument/2006/math" xmlns:v="urn:schemas-microsoft-com:vml" xmlns:wp14="http://schemas.microsoft.com/office/word/2010/wordprocessingDrawing" xmlns:wp="http://schemas.openxmlformats.org/drawingml/2006/wordprocessingDrawing" xmlns:w10="urn:schemas-microsoft-com:office:word" xmlns:w="http://schemas.openxmlformats.org/wordprocessingml/2006/main" xmlns:w14="http://schemas.microsoft.com/office/word/2010/wordml" xmlns:w15="http://schemas.microsoft.com/office/word/2012/wordml" xmlns:w16cex="http://schemas.microsoft.com/office/word/2018/wordml/cex" xmlns:w16cid="http://schemas.microsoft.com/office/word/2016/wordml/cid" xmlns:w16="http://schemas.microsoft.com/office/word/2018/wordml" xmlns:w16sdtdh="http://schemas.microsoft.com/office/word/2020/wordml/sdtdatahash" xmlns:w16se="http://schemas.microsoft.com/office/word/2015/wordml/symex" xmlns:wpg="http://schemas.microsoft.com/office/word/2010/wordprocessingGroup" xmlns:wpi="http://schemas.microsoft.com/office/word/2010/wordprocessingInk" xmlns:wne="http://schemas.microsoft.com/office/word/2006/wordml" xmlns:wps="http://schemas.microsoft.com/office/word/2010/wordprocessingShape" mc:Ignorable="w14 w15 w16se w16cid w16 w16cex w16sdtdh wp14">
   <w:body>
     <w:p>
-      <w:r>
-        <w:t>TO BE COMPLETED</w:t>
+      <w:pPr>
+        <w:spacing w:line="240" w:lineRule="auto"/>
+      </w:pPr>
+      <w:r>
+        <w:rPr>
+          <w:rFonts w:ascii="Calibri" w:hAnsi="Calibri" w:cs="Calibri"/>
+          <w:color w:val="000000"/>
+          <w:shd w:val="clear" w:color="auto" w:fill="FFFFFF"/>
+        </w:rPr>
+        <w:t xml:space="preserve">California Department of Water Resources (DWR) currently operates multiple eight-foot rotary screw traps (RSTs) at </w:t>
+      </w:r>
+      <w:proofErr w:type="spellStart"/>
+      <w:r>
+        <w:rPr>
+          <w:rFonts w:ascii="Calibri" w:hAnsi="Calibri" w:cs="Calibri"/>
+          <w:color w:val="000000"/>
+          <w:shd w:val="clear" w:color="auto" w:fill="FFFFFF"/>
+        </w:rPr>
+        <w:t>Hallwood</w:t>
+      </w:r>
+      <w:proofErr w:type="spellEnd"/>
+      <w:r>
+        <w:rPr>
+          <w:rFonts w:ascii="Calibri" w:hAnsi="Calibri" w:cs="Calibri"/>
+          <w:color w:val="000000"/>
+          <w:shd w:val="clear" w:color="auto" w:fill="FFFFFF"/>
+        </w:rPr>
+        <w:t xml:space="preserve"> Boulevard RM 7.5. </w:t>
+      </w:r>
+      <w:r>
+        <w:t xml:space="preserve">RST operations were conducted by CDFW and then under the direction of the Yuba River Management Team from 1999 to 2009 at the </w:t>
+      </w:r>
+      <w:proofErr w:type="spellStart"/>
+      <w:r>
+        <w:t>Hallwood</w:t>
+      </w:r>
+      <w:proofErr w:type="spellEnd"/>
+      <w:r>
+        <w:t xml:space="preserve"> Boulevard site; and resumed in 2022 by DWR. The </w:t>
+      </w:r>
+      <w:proofErr w:type="spellStart"/>
+      <w:r>
+        <w:t>Hallwood</w:t>
+      </w:r>
+      <w:proofErr w:type="spellEnd"/>
+      <w:r>
+        <w:t xml:space="preserve"> site will essentially sample all areas of the lower Yuba River upstream of </w:t>
+      </w:r>
+      <w:proofErr w:type="spellStart"/>
+      <w:r>
+        <w:t>Hallwood</w:t>
+      </w:r>
+      <w:proofErr w:type="spellEnd"/>
+      <w:r>
+        <w:t xml:space="preserve"> Boulevard. Additionally, the </w:t>
+      </w:r>
+      <w:proofErr w:type="spellStart"/>
+      <w:r>
+        <w:t>Hallwood</w:t>
+      </w:r>
+      <w:proofErr w:type="spellEnd"/>
+      <w:r>
+        <w:t xml:space="preserve"> site is located downstream of the bulk of adult Chinook salmon spawning areas and downstream of all known spring-run Chinook salmon spawning. </w:t>
+      </w:r>
+      <w:r>
+        <w:rPr>
+          <w:rFonts w:ascii="Calibri" w:eastAsia="Calibri" w:hAnsi="Calibri" w:cs="Times New Roman"/>
+        </w:rPr>
+        <w:t xml:space="preserve">Data </w:t>
+      </w:r>
+      <w:r>
+        <w:rPr>
+          <w:rFonts w:ascii="Calibri" w:eastAsia="Calibri" w:hAnsi="Calibri" w:cs="Times New Roman"/>
+        </w:rPr>
+        <w:t>are currently</w:t>
+      </w:r>
+      <w:r>
+        <w:rPr>
+          <w:rFonts w:ascii="Calibri" w:eastAsia="Calibri" w:hAnsi="Calibri" w:cs="Times New Roman"/>
+        </w:rPr>
+        <w:t xml:space="preserve"> </w:t>
+      </w:r>
+      <w:r>
+        <w:rPr>
+          <w:rFonts w:ascii="Calibri" w:eastAsia="Calibri" w:hAnsi="Calibri" w:cs="Times New Roman"/>
+        </w:rPr>
+        <w:t>be</w:t>
+      </w:r>
+      <w:r>
+        <w:rPr>
+          <w:rFonts w:ascii="Calibri" w:eastAsia="Calibri" w:hAnsi="Calibri" w:cs="Times New Roman"/>
+        </w:rPr>
+        <w:t>ing</w:t>
+      </w:r>
+      <w:r>
+        <w:rPr>
+          <w:rFonts w:ascii="Calibri" w:eastAsia="Calibri" w:hAnsi="Calibri" w:cs="Times New Roman"/>
+        </w:rPr>
+        <w:t xml:space="preserve"> used to inform the development of a juvenile production estimate (JPE) for spring-run Chinook salmon in the Sacramento River Watershed as required by Incidental Take Permit No. 2081-2019-006-00 issued by C</w:t>
+      </w:r>
+      <w:r>
+        <w:rPr>
+          <w:rFonts w:ascii="Calibri" w:eastAsia="Calibri" w:hAnsi="Calibri" w:cs="Times New Roman"/>
+        </w:rPr>
+        <w:t>A Department of Fish and Wildlife (CDFW)</w:t>
+      </w:r>
+      <w:r>
+        <w:rPr>
+          <w:rFonts w:ascii="Calibri" w:eastAsia="Calibri" w:hAnsi="Calibri" w:cs="Times New Roman"/>
+        </w:rPr>
+        <w:t xml:space="preserve"> to </w:t>
+      </w:r>
+      <w:r>
+        <w:rPr>
+          <w:rFonts w:ascii="Calibri" w:eastAsia="Calibri" w:hAnsi="Calibri" w:cs="Times New Roman"/>
+        </w:rPr>
+        <w:t>DWR</w:t>
+      </w:r>
+      <w:r>
+        <w:rPr>
+          <w:rFonts w:ascii="Calibri" w:eastAsia="Calibri" w:hAnsi="Calibri" w:cs="Times New Roman"/>
+        </w:rPr>
+        <w:t xml:space="preserve"> for the long-term operation of the State Water Project.</w:t>
+      </w:r>
+      <w:r>
+        <w:rPr>
+          <w:rFonts w:ascii="Calibri" w:eastAsia="Calibri" w:hAnsi="Calibri" w:cs="Times New Roman"/>
+        </w:rPr>
+        <w:t xml:space="preserve"> </w:t>
       </w:r>
     </w:p>
     <w:sectPr>
@@ -413,6 +540,16 @@
   <w:style w:type="paragraph" w:default="1" w:styleId="Normal">
     <w:name w:val="Normal"/>
     <w:qFormat/>
+    <w:rsid w:val="00D0436B"/>
+    <w:pPr>
+      <w:spacing w:after="200" w:line="276" w:lineRule="auto"/>
+    </w:pPr>
+    <w:rPr>
+      <w:kern w:val="0"/>
+      <w:sz w:val="22"/>
+      <w:szCs w:val="22"/>
+      <w14:ligatures w14:val="none"/>
+    </w:rPr>
   </w:style>
   <w:style w:type="character" w:default="1" w:styleId="DefaultParagraphFont">
     <w:name w:val="Default Paragraph Font"/>
@@ -440,6 +577,19 @@
     <w:uiPriority w:val="99"/>
     <w:semiHidden/>
     <w:unhideWhenUsed/>
+  </w:style>
+  <w:style w:type="paragraph" w:styleId="Revision">
+    <w:name w:val="Revision"/>
+    <w:hidden/>
+    <w:uiPriority w:val="99"/>
+    <w:semiHidden/>
+    <w:rsid w:val="008819CF"/>
+    <w:rPr>
+      <w:kern w:val="0"/>
+      <w:sz w:val="22"/>
+      <w:szCs w:val="22"/>
+      <w14:ligatures w14:val="none"/>
+    </w:rPr>
   </w:style>
 </w:styles>
 </file>

</xml_diff>

<commit_message>
added provisional data statement
</commit_message>
<xml_diff>
--- a/data-raw/metadata/abstract.docx
+++ b/data-raw/metadata/abstract.docx
@@ -12,60 +12,10 @@
           <w:color w:val="000000"/>
           <w:shd w:val="clear" w:color="auto" w:fill="FFFFFF"/>
         </w:rPr>
-        <w:t xml:space="preserve">California Department of Water Resources (DWR) currently operates multiple eight-foot rotary screw traps (RSTs) at </w:t>
-      </w:r>
-      <w:proofErr w:type="spellStart"/>
-      <w:r>
-        <w:rPr>
-          <w:rFonts w:ascii="Calibri" w:hAnsi="Calibri" w:cs="Calibri"/>
-          <w:color w:val="000000"/>
-          <w:shd w:val="clear" w:color="auto" w:fill="FFFFFF"/>
-        </w:rPr>
-        <w:t>Hallwood</w:t>
-      </w:r>
-      <w:proofErr w:type="spellEnd"/>
-      <w:r>
-        <w:rPr>
-          <w:rFonts w:ascii="Calibri" w:hAnsi="Calibri" w:cs="Calibri"/>
-          <w:color w:val="000000"/>
-          <w:shd w:val="clear" w:color="auto" w:fill="FFFFFF"/>
-        </w:rPr>
-        <w:t xml:space="preserve"> Boulevard RM 7.5. </w:t>
-      </w:r>
-      <w:r>
-        <w:t xml:space="preserve">RST operations were conducted by CDFW and then under the direction of the Yuba River Management Team from 1999 to 2009 at the </w:t>
-      </w:r>
-      <w:proofErr w:type="spellStart"/>
-      <w:r>
-        <w:t>Hallwood</w:t>
-      </w:r>
-      <w:proofErr w:type="spellEnd"/>
-      <w:r>
-        <w:t xml:space="preserve"> Boulevard site; and resumed in 2022 by DWR. The </w:t>
-      </w:r>
-      <w:proofErr w:type="spellStart"/>
-      <w:r>
-        <w:t>Hallwood</w:t>
-      </w:r>
-      <w:proofErr w:type="spellEnd"/>
-      <w:r>
-        <w:t xml:space="preserve"> site will essentially sample all areas of the lower Yuba River upstream of </w:t>
-      </w:r>
-      <w:proofErr w:type="spellStart"/>
-      <w:r>
-        <w:t>Hallwood</w:t>
-      </w:r>
-      <w:proofErr w:type="spellEnd"/>
-      <w:r>
-        <w:t xml:space="preserve"> Boulevard. Additionally, the </w:t>
-      </w:r>
-      <w:proofErr w:type="spellStart"/>
-      <w:r>
-        <w:t>Hallwood</w:t>
-      </w:r>
-      <w:proofErr w:type="spellEnd"/>
-      <w:r>
-        <w:t xml:space="preserve"> site is located downstream of the bulk of adult Chinook salmon spawning areas and downstream of all known spring-run Chinook salmon spawning. </w:t>
+        <w:t xml:space="preserve">California Department of Water Resources (DWR) currently operates multiple eight-foot rotary screw traps (RSTs) at Hallwood Boulevard RM 7.5. </w:t>
+      </w:r>
+      <w:r>
+        <w:t xml:space="preserve">RST operations were conducted by CDFW and then under the direction of the Yuba River Management Team from 1999 to 2009 at the Hallwood Boulevard site; and resumed in 2022 by DWR. The Hallwood site will essentially sample all areas of the lower Yuba River upstream of Hallwood Boulevard. Additionally, the Hallwood site is located downstream of the bulk of adult Chinook salmon spawning areas and downstream of all known spring-run Chinook salmon spawning. </w:t>
       </w:r>
       <w:r>
         <w:rPr>
@@ -132,6 +82,12 @@
           <w:rFonts w:ascii="Calibri" w:eastAsia="Calibri" w:hAnsi="Calibri" w:cs="Times New Roman"/>
         </w:rPr>
         <w:t xml:space="preserve"> </w:t>
+      </w:r>
+      <w:r>
+        <w:rPr>
+          <w:rFonts w:ascii="Calibri" w:eastAsia="Calibri" w:hAnsi="Calibri" w:cs="Times New Roman"/>
+        </w:rPr>
+        <w:t>Data within the current year’s monitoring season are considered provisional.</w:t>
       </w:r>
     </w:p>
     <w:sectPr>

</xml_diff>